<commit_message>
updated definition of pass/fail for low power mode
</commit_message>
<xml_diff>
--- a/ECEN5013_MILESTONE.docx
+++ b/ECEN5013_MILESTONE.docx
@@ -408,11 +408,16 @@
             <w:r>
               <w:t xml:space="preserve">Writing and reading single </w:t>
             </w:r>
+            <w:proofErr w:type="gramStart"/>
             <w:r>
               <w:t xml:space="preserve">byte </w:t>
             </w:r>
             <w:r>
-              <w:t xml:space="preserve"> as well as </w:t>
+              <w:t xml:space="preserve"> as</w:t>
+            </w:r>
+            <w:proofErr w:type="gramEnd"/>
+            <w:r>
+              <w:t xml:space="preserve"> well as </w:t>
             </w:r>
             <w:r>
               <w:t>block of data</w:t>
@@ -517,8 +522,6 @@
             <w:r>
               <w:t>Does it change speed of motor correctly for respective touch input?</w:t>
             </w:r>
-            <w:bookmarkStart w:id="0" w:name="_GoBack"/>
-            <w:bookmarkEnd w:id="0"/>
           </w:p>
         </w:tc>
       </w:tr>
@@ -601,7 +604,19 @@
           <w:tcPr>
             <w:tcW w:w="2500" w:type="dxa"/>
           </w:tcPr>
-          <w:p/>
+          <w:p>
+            <w:r>
+              <w:t xml:space="preserve">Does it show a lower current when connected to the </w:t>
+            </w:r>
+            <w:proofErr w:type="spellStart"/>
+            <w:r>
+              <w:t>multimeter</w:t>
+            </w:r>
+            <w:proofErr w:type="spellEnd"/>
+            <w:r>
+              <w:t>?</w:t>
+            </w:r>
+          </w:p>
         </w:tc>
       </w:tr>
     </w:tbl>
@@ -611,7 +626,6 @@
     <w:p/>
     <w:p>
       <w:r>
-        <w:lastRenderedPageBreak/>
         <w:t>DEMO:</w:t>
       </w:r>
     </w:p>
@@ -652,13 +666,21 @@
       <w:r>
         <w:t>Using Capacitive touch speed of motor will be controlled through DAC</w:t>
       </w:r>
+      <w:r>
+        <w:t>.</w:t>
+      </w:r>
+      <w:bookmarkStart w:id="0" w:name="_GoBack"/>
+      <w:bookmarkEnd w:id="0"/>
     </w:p>
     <w:p>
       <w:pPr>
         <w:jc w:val="both"/>
       </w:pPr>
       <w:r>
-        <w:t>EEPROM will be used for data logging through I2C. After certain time data will be read by controller including time stamp using RTC and sent to terminal through UART for demo purpose .</w:t>
+        <w:t xml:space="preserve">EEPROM will be used for data logging through I2C. After certain time data will be read by controller including time stamp using RTC and sent to terminal through UART for demo </w:t>
+      </w:r>
+      <w:r>
+        <w:t>purpose.</w:t>
       </w:r>
     </w:p>
     <w:p>
@@ -676,7 +698,7 @@
       <w:r>
         <w:rPr>
           <w:noProof/>
-          <w:lang w:val="en-US" w:eastAsia="ko-KR"/>
+          <w:lang w:eastAsia="en-IN"/>
         </w:rPr>
         <w:drawing>
           <wp:inline distT="0" distB="0" distL="0" distR="0" wp14:anchorId="0DE67A6B" wp14:editId="23FC5B9E">
@@ -763,7 +785,15 @@
       </w:r>
       <w:proofErr w:type="spellEnd"/>
       <w:r>
-        <w:t xml:space="preserve"> and Beaglebone Black using either NRF module or </w:t>
+        <w:t xml:space="preserve"> and </w:t>
+      </w:r>
+      <w:proofErr w:type="spellStart"/>
+      <w:r>
+        <w:t>Beaglebone</w:t>
+      </w:r>
+      <w:proofErr w:type="spellEnd"/>
+      <w:r>
+        <w:t xml:space="preserve"> Black using either NRF module or </w:t>
       </w:r>
       <w:proofErr w:type="spellStart"/>
       <w:r>
@@ -1651,7 +1681,7 @@
 </file>
 
 <file path=customXml/itemProps1.xml><?xml version="1.0" encoding="utf-8"?>
-<ds:datastoreItem xmlns:ds="http://schemas.openxmlformats.org/officeDocument/2006/customXml" ds:itemID="{131EB2EE-012E-4CA4-A3CF-2328DAA4CC43}">
+<ds:datastoreItem xmlns:ds="http://schemas.openxmlformats.org/officeDocument/2006/customXml" ds:itemID="{3EA053CB-CB1E-45EC-8616-F5B9C982EB6D}">
   <ds:schemaRefs>
     <ds:schemaRef ds:uri="http://schemas.openxmlformats.org/officeDocument/2006/bibliography"/>
   </ds:schemaRefs>

</xml_diff>